<commit_message>
Lab 1 done without doc
</commit_message>
<xml_diff>
--- a/Отчеты/Лаба 1.docx
+++ b/Отчеты/Лаба 1.docx
@@ -680,13 +680,7 @@
         <w:t>:</w:t>
       </w:r>
       <w:r>
-        <w:t xml:space="preserve"> «</w:t>
-      </w:r>
-      <w:r>
-        <w:t>Создание простой программы в текстовом редакторе</w:t>
-      </w:r>
-      <w:r>
-        <w:t xml:space="preserve">». </w:t>
+        <w:t xml:space="preserve"> «Создание простой программы в текстовом редакторе». </w:t>
       </w:r>
       <w:r>
         <w:t>Был открыт текстовый редактор Блокнот</w:t>
@@ -891,14 +885,27 @@
       <w:r>
         <w:t xml:space="preserve">Рисунок </w:t>
       </w:r>
-      <w:fldSimple w:instr=" SEQ Рисунок \* ARABIC ">
-        <w:r>
-          <w:rPr>
-            <w:noProof/>
-          </w:rPr>
-          <w:t>1</w:t>
-        </w:r>
-      </w:fldSimple>
+      <w:r>
+        <w:fldChar w:fldCharType="begin"/>
+      </w:r>
+      <w:r>
+        <w:instrText xml:space="preserve"> SEQ Рисунок \* ARABIC </w:instrText>
+      </w:r>
+      <w:r>
+        <w:fldChar w:fldCharType="separate"/>
+      </w:r>
+      <w:r>
+        <w:rPr>
+          <w:noProof/>
+        </w:rPr>
+        <w:t>1</w:t>
+      </w:r>
+      <w:r>
+        <w:rPr>
+          <w:noProof/>
+        </w:rPr>
+        <w:fldChar w:fldCharType="end"/>
+      </w:r>
       <w:r>
         <w:t xml:space="preserve"> – код программы упражнение 1</w:t>
       </w:r>
@@ -980,14 +987,27 @@
       <w:r>
         <w:t xml:space="preserve">Рисунок </w:t>
       </w:r>
-      <w:fldSimple w:instr=" SEQ Рисунок \* ARABIC ">
-        <w:r>
-          <w:rPr>
-            <w:noProof/>
-          </w:rPr>
-          <w:t>2</w:t>
-        </w:r>
-      </w:fldSimple>
+      <w:r>
+        <w:fldChar w:fldCharType="begin"/>
+      </w:r>
+      <w:r>
+        <w:instrText xml:space="preserve"> SEQ Рисунок \* ARABIC </w:instrText>
+      </w:r>
+      <w:r>
+        <w:fldChar w:fldCharType="separate"/>
+      </w:r>
+      <w:r>
+        <w:rPr>
+          <w:noProof/>
+        </w:rPr>
+        <w:t>2</w:t>
+      </w:r>
+      <w:r>
+        <w:rPr>
+          <w:noProof/>
+        </w:rPr>
+        <w:fldChar w:fldCharType="end"/>
+      </w:r>
       <w:r>
         <w:t xml:space="preserve"> – компиляция программы</w:t>
       </w:r>
@@ -1046,33 +1066,40 @@
       <w:r>
         <w:t xml:space="preserve">Рисунок </w:t>
       </w:r>
-      <w:fldSimple w:instr=" SEQ Рисунок \* ARABIC ">
-        <w:r>
-          <w:rPr>
-            <w:noProof/>
-          </w:rPr>
-          <w:t>3</w:t>
-        </w:r>
-      </w:fldSimple>
+      <w:r>
+        <w:fldChar w:fldCharType="begin"/>
+      </w:r>
+      <w:r>
+        <w:instrText xml:space="preserve"> SEQ Рисунок \* ARABIC </w:instrText>
+      </w:r>
+      <w:r>
+        <w:fldChar w:fldCharType="separate"/>
+      </w:r>
+      <w:r>
+        <w:rPr>
+          <w:noProof/>
+        </w:rPr>
+        <w:t>3</w:t>
+      </w:r>
+      <w:r>
+        <w:rPr>
+          <w:noProof/>
+        </w:rPr>
+        <w:fldChar w:fldCharType="end"/>
+      </w:r>
       <w:r>
         <w:t xml:space="preserve"> – выполнение программы упражнения 1</w:t>
       </w:r>
     </w:p>
     <w:p>
       <w:r>
-        <w:t>Выполнено у</w:t>
-      </w:r>
-      <w:r>
-        <w:t>пражнение 2</w:t>
+        <w:t>Выполнено упражнение 2</w:t>
       </w:r>
       <w:r>
         <w:t xml:space="preserve">: </w:t>
       </w:r>
       <w:r>
-        <w:t>«</w:t>
-      </w:r>
-      <w:r>
-        <w:t xml:space="preserve">Создание программы с помощью среды разработки </w:t>
+        <w:t xml:space="preserve">«Создание программы с помощью среды разработки </w:t>
       </w:r>
       <w:proofErr w:type="spellStart"/>
       <w:r>
@@ -1088,10 +1115,7 @@
       </w:r>
       <w:proofErr w:type="spellEnd"/>
       <w:r>
-        <w:t xml:space="preserve"> .NET</w:t>
-      </w:r>
-      <w:r>
-        <w:t xml:space="preserve">». </w:t>
+        <w:t xml:space="preserve"> .NET». </w:t>
       </w:r>
       <w:r>
         <w:t>Написан код, запрашивающий имя пользователя и приветствующий его по имени</w:t>
@@ -1113,6 +1137,9 @@
         <w:jc w:val="center"/>
       </w:pPr>
       <w:r>
+        <w:rPr>
+          <w:noProof/>
+        </w:rPr>
         <w:drawing>
           <wp:inline distT="0" distB="0" distL="0" distR="0" wp14:anchorId="5B52E154" wp14:editId="159B3214">
             <wp:extent cx="4115011" cy="2806844"/>
@@ -1157,14 +1184,27 @@
       <w:r>
         <w:t xml:space="preserve">Рисунок </w:t>
       </w:r>
-      <w:fldSimple w:instr=" SEQ Рисунок \* ARABIC ">
-        <w:r>
-          <w:rPr>
-            <w:noProof/>
-          </w:rPr>
-          <w:t>4</w:t>
-        </w:r>
-      </w:fldSimple>
+      <w:r>
+        <w:fldChar w:fldCharType="begin"/>
+      </w:r>
+      <w:r>
+        <w:instrText xml:space="preserve"> SEQ Рисунок \* ARABIC </w:instrText>
+      </w:r>
+      <w:r>
+        <w:fldChar w:fldCharType="separate"/>
+      </w:r>
+      <w:r>
+        <w:rPr>
+          <w:noProof/>
+        </w:rPr>
+        <w:t>4</w:t>
+      </w:r>
+      <w:r>
+        <w:rPr>
+          <w:noProof/>
+        </w:rPr>
+        <w:fldChar w:fldCharType="end"/>
+      </w:r>
       <w:r>
         <w:t xml:space="preserve"> – код программы упражнения 2</w:t>
       </w:r>
@@ -1176,6 +1216,9 @@
         <w:jc w:val="center"/>
       </w:pPr>
       <w:r>
+        <w:rPr>
+          <w:noProof/>
+        </w:rPr>
         <w:drawing>
           <wp:inline distT="0" distB="0" distL="0" distR="0" wp14:anchorId="6809396C" wp14:editId="44ECC68A">
             <wp:extent cx="1619333" cy="482625"/>
@@ -1220,62 +1263,61 @@
       <w:r>
         <w:t xml:space="preserve">Рисунок </w:t>
       </w:r>
-      <w:fldSimple w:instr=" SEQ Рисунок \* ARABIC ">
-        <w:r>
-          <w:rPr>
-            <w:noProof/>
-          </w:rPr>
-          <w:t>5</w:t>
-        </w:r>
-      </w:fldSimple>
+      <w:r>
+        <w:fldChar w:fldCharType="begin"/>
+      </w:r>
+      <w:r>
+        <w:instrText xml:space="preserve"> SEQ Рисунок \* ARABIC </w:instrText>
+      </w:r>
+      <w:r>
+        <w:fldChar w:fldCharType="separate"/>
+      </w:r>
+      <w:r>
+        <w:rPr>
+          <w:noProof/>
+        </w:rPr>
+        <w:t>5</w:t>
+      </w:r>
+      <w:r>
+        <w:rPr>
+          <w:noProof/>
+        </w:rPr>
+        <w:fldChar w:fldCharType="end"/>
+      </w:r>
       <w:r>
         <w:t xml:space="preserve"> – выполнение программы упражнения 2</w:t>
       </w:r>
     </w:p>
     <w:p>
       <w:r>
-        <w:t>Выполнено у</w:t>
-      </w:r>
-      <w:r>
-        <w:t>пражнение 3</w:t>
+        <w:t>Выполнено упражнение 3</w:t>
       </w:r>
       <w:r>
         <w:t>:</w:t>
       </w:r>
       <w:r>
+        <w:t xml:space="preserve"> «Использование отладчика </w:t>
+      </w:r>
+      <w:proofErr w:type="spellStart"/>
+      <w:r>
+        <w:t>Visual</w:t>
+      </w:r>
+      <w:proofErr w:type="spellEnd"/>
+      <w:r>
         <w:t xml:space="preserve"> </w:t>
       </w:r>
-      <w:r>
-        <w:t>«</w:t>
-      </w:r>
-      <w:r>
-        <w:t xml:space="preserve">Использование отладчика </w:t>
-      </w:r>
       <w:proofErr w:type="spellStart"/>
       <w:r>
-        <w:t>Visual</w:t>
+        <w:t>Studio</w:t>
       </w:r>
       <w:proofErr w:type="spellEnd"/>
       <w:r>
-        <w:t xml:space="preserve"> </w:t>
-      </w:r>
-      <w:proofErr w:type="spellStart"/>
-      <w:r>
-        <w:t>Studio</w:t>
-      </w:r>
-      <w:proofErr w:type="spellEnd"/>
-      <w:r>
-        <w:t xml:space="preserve"> .NET</w:t>
-      </w:r>
-      <w:r>
-        <w:t xml:space="preserve">». Поставлены точки и запущено пошаговое выполнение на рисунке 6. </w:t>
+        <w:t xml:space="preserve"> .NET». Поставлены точки и запущено пошаговое выполнение на рисунке 6. </w:t>
       </w:r>
       <w:r>
         <w:lastRenderedPageBreak/>
         <w:t>Просмотрено значение переменной на рисунке 7. Использована команда для пошагового выполнения.</w:t>
       </w:r>
-      <w:bookmarkStart w:id="0" w:name="_GoBack"/>
-      <w:bookmarkEnd w:id="0"/>
     </w:p>
     <w:p>
       <w:pPr>
@@ -1284,6 +1326,9 @@
         <w:jc w:val="center"/>
       </w:pPr>
       <w:r>
+        <w:rPr>
+          <w:noProof/>
+        </w:rPr>
         <w:drawing>
           <wp:inline distT="0" distB="0" distL="0" distR="0" wp14:anchorId="533DDAB4" wp14:editId="06FC089B">
             <wp:extent cx="4997707" cy="2819545"/>
@@ -1328,14 +1373,27 @@
       <w:r>
         <w:t xml:space="preserve">Рисунок </w:t>
       </w:r>
-      <w:fldSimple w:instr=" SEQ Рисунок \* ARABIC ">
-        <w:r>
-          <w:rPr>
-            <w:noProof/>
-          </w:rPr>
-          <w:t>6</w:t>
-        </w:r>
-      </w:fldSimple>
+      <w:r>
+        <w:fldChar w:fldCharType="begin"/>
+      </w:r>
+      <w:r>
+        <w:instrText xml:space="preserve"> SEQ Рисунок \* ARABIC </w:instrText>
+      </w:r>
+      <w:r>
+        <w:fldChar w:fldCharType="separate"/>
+      </w:r>
+      <w:r>
+        <w:rPr>
+          <w:noProof/>
+        </w:rPr>
+        <w:t>6</w:t>
+      </w:r>
+      <w:r>
+        <w:rPr>
+          <w:noProof/>
+        </w:rPr>
+        <w:fldChar w:fldCharType="end"/>
+      </w:r>
       <w:r>
         <w:t xml:space="preserve"> – код программы упражнения 3</w:t>
       </w:r>
@@ -1347,6 +1405,9 @@
         <w:jc w:val="center"/>
       </w:pPr>
       <w:r>
+        <w:rPr>
+          <w:noProof/>
+        </w:rPr>
         <w:drawing>
           <wp:inline distT="0" distB="0" distL="0" distR="0" wp14:anchorId="7EBF168E" wp14:editId="03D15095">
             <wp:extent cx="4292821" cy="1625684"/>
@@ -1391,25 +1452,396 @@
       <w:r>
         <w:t xml:space="preserve">Рисунок </w:t>
       </w:r>
+      <w:r>
+        <w:fldChar w:fldCharType="begin"/>
+      </w:r>
+      <w:r>
+        <w:instrText xml:space="preserve"> SEQ Рисунок \* ARABIC </w:instrText>
+      </w:r>
+      <w:r>
+        <w:fldChar w:fldCharType="separate"/>
+      </w:r>
+      <w:r>
+        <w:rPr>
+          <w:noProof/>
+        </w:rPr>
+        <w:t>7</w:t>
+      </w:r>
+      <w:r>
+        <w:rPr>
+          <w:noProof/>
+        </w:rPr>
+        <w:fldChar w:fldCharType="end"/>
+      </w:r>
+      <w:r>
+        <w:t xml:space="preserve"> – значение переменной </w:t>
+      </w:r>
+      <w:proofErr w:type="spellStart"/>
+      <w:r>
+        <w:rPr>
+          <w:lang w:val="en-US"/>
+        </w:rPr>
+        <w:t>myName</w:t>
+      </w:r>
+      <w:proofErr w:type="spellEnd"/>
+    </w:p>
+    <w:p>
+      <w:r>
+        <w:t>Выполнено упражнение 4</w:t>
+      </w:r>
+      <w:r>
+        <w:t xml:space="preserve">: </w:t>
+      </w:r>
+      <w:r>
+        <w:t>«</w:t>
+      </w:r>
+      <w:r>
+        <w:t xml:space="preserve">Добавление в </w:t>
+      </w:r>
+      <w:r>
+        <w:rPr>
+          <w:lang w:val="en-US"/>
+        </w:rPr>
+        <w:t>C</w:t>
+      </w:r>
+      <w:r>
+        <w:t>#</w:t>
+      </w:r>
+      <w:r>
+        <w:t>-программу обработчика исключительных ситуаций</w:t>
+      </w:r>
+      <w:r>
+        <w:t>»</w:t>
+      </w:r>
+      <w:r>
+        <w:t>. Создан проект. Написан код запрашивающий у пользователя два целых числа. Разделено первое число на второе и выведен результат на экран. Добавлен обработчик исключительных ситуаций</w:t>
+      </w:r>
+      <w:r>
+        <w:t xml:space="preserve">: </w:t>
+      </w:r>
+      <w:r>
+        <w:t>ввод данных неверного формата, деление на нуль. Протестирована программа.</w:t>
+      </w:r>
+    </w:p>
+    <w:p>
+      <w:pPr>
+        <w:keepNext/>
+        <w:ind w:firstLine="0"/>
+        <w:jc w:val="center"/>
+      </w:pPr>
+      <w:r>
+        <w:rPr>
+          <w:noProof/>
+        </w:rPr>
+        <w:lastRenderedPageBreak/>
+        <w:drawing>
+          <wp:inline distT="0" distB="0" distL="0" distR="0" wp14:anchorId="109D27EF" wp14:editId="7811B032">
+            <wp:extent cx="5848350" cy="4543425"/>
+            <wp:effectExtent l="0" t="0" r="0" b="9525"/>
+            <wp:docPr id="9" name="Рисунок 9"/>
+            <wp:cNvGraphicFramePr>
+              <a:graphicFrameLocks xmlns:a="http://schemas.openxmlformats.org/drawingml/2006/main" noChangeAspect="1"/>
+            </wp:cNvGraphicFramePr>
+            <a:graphic xmlns:a="http://schemas.openxmlformats.org/drawingml/2006/main">
+              <a:graphicData uri="http://schemas.openxmlformats.org/drawingml/2006/picture">
+                <pic:pic xmlns:pic="http://schemas.openxmlformats.org/drawingml/2006/picture">
+                  <pic:nvPicPr>
+                    <pic:cNvPr id="1" name=""/>
+                    <pic:cNvPicPr/>
+                  </pic:nvPicPr>
+                  <pic:blipFill>
+                    <a:blip r:embed="rId15"/>
+                    <a:stretch>
+                      <a:fillRect/>
+                    </a:stretch>
+                  </pic:blipFill>
+                  <pic:spPr>
+                    <a:xfrm>
+                      <a:off x="0" y="0"/>
+                      <a:ext cx="5848350" cy="4543425"/>
+                    </a:xfrm>
+                    <a:prstGeom prst="rect">
+                      <a:avLst/>
+                    </a:prstGeom>
+                  </pic:spPr>
+                </pic:pic>
+              </a:graphicData>
+            </a:graphic>
+          </wp:inline>
+        </w:drawing>
+      </w:r>
+    </w:p>
+    <w:p>
+      <w:pPr>
+        <w:pStyle w:val="aa"/>
+      </w:pPr>
+      <w:r>
+        <w:t xml:space="preserve">Рисунок </w:t>
+      </w:r>
       <w:fldSimple w:instr=" SEQ Рисунок \* ARABIC ">
         <w:r>
           <w:rPr>
             <w:noProof/>
           </w:rPr>
-          <w:t>7</w:t>
+          <w:t>8</w:t>
         </w:r>
       </w:fldSimple>
       <w:r>
-        <w:t xml:space="preserve"> – значение переменной </w:t>
-      </w:r>
-      <w:proofErr w:type="spellStart"/>
-      <w:r>
+        <w:t xml:space="preserve"> – код программы упражнения 4</w:t>
+      </w:r>
+    </w:p>
+    <w:p>
+      <w:pPr>
+        <w:keepNext/>
+        <w:ind w:firstLine="0"/>
+        <w:jc w:val="center"/>
+      </w:pPr>
+      <w:r>
+        <w:rPr>
+          <w:noProof/>
+        </w:rPr>
+        <w:drawing>
+          <wp:inline distT="0" distB="0" distL="0" distR="0" wp14:anchorId="08D25C65" wp14:editId="092F43AB">
+            <wp:extent cx="5057775" cy="781050"/>
+            <wp:effectExtent l="0" t="0" r="9525" b="0"/>
+            <wp:docPr id="10" name="Рисунок 10"/>
+            <wp:cNvGraphicFramePr>
+              <a:graphicFrameLocks xmlns:a="http://schemas.openxmlformats.org/drawingml/2006/main" noChangeAspect="1"/>
+            </wp:cNvGraphicFramePr>
+            <a:graphic xmlns:a="http://schemas.openxmlformats.org/drawingml/2006/main">
+              <a:graphicData uri="http://schemas.openxmlformats.org/drawingml/2006/picture">
+                <pic:pic xmlns:pic="http://schemas.openxmlformats.org/drawingml/2006/picture">
+                  <pic:nvPicPr>
+                    <pic:cNvPr id="1" name=""/>
+                    <pic:cNvPicPr/>
+                  </pic:nvPicPr>
+                  <pic:blipFill>
+                    <a:blip r:embed="rId16"/>
+                    <a:stretch>
+                      <a:fillRect/>
+                    </a:stretch>
+                  </pic:blipFill>
+                  <pic:spPr>
+                    <a:xfrm>
+                      <a:off x="0" y="0"/>
+                      <a:ext cx="5057775" cy="781050"/>
+                    </a:xfrm>
+                    <a:prstGeom prst="rect">
+                      <a:avLst/>
+                    </a:prstGeom>
+                  </pic:spPr>
+                </pic:pic>
+              </a:graphicData>
+            </a:graphic>
+          </wp:inline>
+        </w:drawing>
+      </w:r>
+    </w:p>
+    <w:p>
+      <w:pPr>
+        <w:pStyle w:val="aa"/>
+      </w:pPr>
+      <w:r>
+        <w:t xml:space="preserve">Рисунок </w:t>
+      </w:r>
+      <w:fldSimple w:instr=" SEQ Рисунок \* ARABIC ">
+        <w:r>
+          <w:rPr>
+            <w:noProof/>
+          </w:rPr>
+          <w:t>9</w:t>
+        </w:r>
+      </w:fldSimple>
+      <w:r>
+        <w:t xml:space="preserve"> – ошибка деления на нуль</w:t>
+      </w:r>
+    </w:p>
+    <w:p>
+      <w:pPr>
+        <w:keepNext/>
+        <w:ind w:firstLine="0"/>
+        <w:jc w:val="center"/>
+      </w:pPr>
+      <w:r>
+        <w:rPr>
+          <w:noProof/>
+        </w:rPr>
+        <w:drawing>
+          <wp:inline distT="0" distB="0" distL="0" distR="0" wp14:anchorId="686B3CA4" wp14:editId="750259B6">
+            <wp:extent cx="5581650" cy="466725"/>
+            <wp:effectExtent l="0" t="0" r="0" b="9525"/>
+            <wp:docPr id="11" name="Рисунок 11"/>
+            <wp:cNvGraphicFramePr>
+              <a:graphicFrameLocks xmlns:a="http://schemas.openxmlformats.org/drawingml/2006/main" noChangeAspect="1"/>
+            </wp:cNvGraphicFramePr>
+            <a:graphic xmlns:a="http://schemas.openxmlformats.org/drawingml/2006/main">
+              <a:graphicData uri="http://schemas.openxmlformats.org/drawingml/2006/picture">
+                <pic:pic xmlns:pic="http://schemas.openxmlformats.org/drawingml/2006/picture">
+                  <pic:nvPicPr>
+                    <pic:cNvPr id="1" name=""/>
+                    <pic:cNvPicPr/>
+                  </pic:nvPicPr>
+                  <pic:blipFill>
+                    <a:blip r:embed="rId17"/>
+                    <a:stretch>
+                      <a:fillRect/>
+                    </a:stretch>
+                  </pic:blipFill>
+                  <pic:spPr>
+                    <a:xfrm>
+                      <a:off x="0" y="0"/>
+                      <a:ext cx="5581650" cy="466725"/>
+                    </a:xfrm>
+                    <a:prstGeom prst="rect">
+                      <a:avLst/>
+                    </a:prstGeom>
+                  </pic:spPr>
+                </pic:pic>
+              </a:graphicData>
+            </a:graphic>
+          </wp:inline>
+        </w:drawing>
+      </w:r>
+    </w:p>
+    <w:p>
+      <w:pPr>
+        <w:pStyle w:val="aa"/>
+      </w:pPr>
+      <w:r>
+        <w:t xml:space="preserve">Рисунок </w:t>
+      </w:r>
+      <w:fldSimple w:instr=" SEQ Рисунок \* ARABIC ">
+        <w:r>
+          <w:rPr>
+            <w:noProof/>
+          </w:rPr>
+          <w:t>10</w:t>
+        </w:r>
+      </w:fldSimple>
+      <w:r>
+        <w:t xml:space="preserve"> – ошибка неверного формата</w:t>
+      </w:r>
+    </w:p>
+    <w:p>
+      <w:r>
+        <w:t>Выполнено упражнение 5</w:t>
+      </w:r>
+      <w:r>
+        <w:t xml:space="preserve">: </w:t>
+      </w:r>
+      <w:r>
+        <w:t>«</w:t>
+      </w:r>
+      <w:r>
+        <w:t>Расчет площади треугольника</w:t>
+      </w:r>
+      <w:r>
+        <w:t>»</w:t>
+      </w:r>
+      <w:r>
+        <w:t>.</w:t>
+      </w:r>
+      <w:bookmarkStart w:id="0" w:name="_GoBack"/>
+      <w:bookmarkEnd w:id="0"/>
+    </w:p>
+    <w:p>
+      <w:pPr>
+        <w:ind w:firstLine="0"/>
+        <w:jc w:val="center"/>
         <w:rPr>
           <w:lang w:val="en-US"/>
         </w:rPr>
-        <w:t>myName</w:t>
-      </w:r>
-      <w:proofErr w:type="spellEnd"/>
+      </w:pPr>
+      <w:r>
+        <w:rPr>
+          <w:noProof/>
+        </w:rPr>
+        <w:lastRenderedPageBreak/>
+        <w:drawing>
+          <wp:inline distT="0" distB="0" distL="0" distR="0" wp14:anchorId="2A35256D" wp14:editId="53E99905">
+            <wp:extent cx="4695825" cy="3257550"/>
+            <wp:effectExtent l="0" t="0" r="9525" b="0"/>
+            <wp:docPr id="12" name="Рисунок 12"/>
+            <wp:cNvGraphicFramePr>
+              <a:graphicFrameLocks xmlns:a="http://schemas.openxmlformats.org/drawingml/2006/main" noChangeAspect="1"/>
+            </wp:cNvGraphicFramePr>
+            <a:graphic xmlns:a="http://schemas.openxmlformats.org/drawingml/2006/main">
+              <a:graphicData uri="http://schemas.openxmlformats.org/drawingml/2006/picture">
+                <pic:pic xmlns:pic="http://schemas.openxmlformats.org/drawingml/2006/picture">
+                  <pic:nvPicPr>
+                    <pic:cNvPr id="1" name=""/>
+                    <pic:cNvPicPr/>
+                  </pic:nvPicPr>
+                  <pic:blipFill>
+                    <a:blip r:embed="rId18"/>
+                    <a:stretch>
+                      <a:fillRect/>
+                    </a:stretch>
+                  </pic:blipFill>
+                  <pic:spPr>
+                    <a:xfrm>
+                      <a:off x="0" y="0"/>
+                      <a:ext cx="4695825" cy="3257550"/>
+                    </a:xfrm>
+                    <a:prstGeom prst="rect">
+                      <a:avLst/>
+                    </a:prstGeom>
+                  </pic:spPr>
+                </pic:pic>
+              </a:graphicData>
+            </a:graphic>
+          </wp:inline>
+        </w:drawing>
+      </w:r>
+    </w:p>
+    <w:p>
+      <w:pPr>
+        <w:ind w:firstLine="0"/>
+        <w:jc w:val="center"/>
+        <w:rPr>
+          <w:lang w:val="en-US"/>
+        </w:rPr>
+      </w:pPr>
+      <w:r>
+        <w:rPr>
+          <w:noProof/>
+        </w:rPr>
+        <w:drawing>
+          <wp:inline distT="0" distB="0" distL="0" distR="0" wp14:anchorId="76D694C2" wp14:editId="2115C081">
+            <wp:extent cx="2743200" cy="666750"/>
+            <wp:effectExtent l="0" t="0" r="0" b="0"/>
+            <wp:docPr id="13" name="Рисунок 13"/>
+            <wp:cNvGraphicFramePr>
+              <a:graphicFrameLocks xmlns:a="http://schemas.openxmlformats.org/drawingml/2006/main" noChangeAspect="1"/>
+            </wp:cNvGraphicFramePr>
+            <a:graphic xmlns:a="http://schemas.openxmlformats.org/drawingml/2006/main">
+              <a:graphicData uri="http://schemas.openxmlformats.org/drawingml/2006/picture">
+                <pic:pic xmlns:pic="http://schemas.openxmlformats.org/drawingml/2006/picture">
+                  <pic:nvPicPr>
+                    <pic:cNvPr id="1" name=""/>
+                    <pic:cNvPicPr/>
+                  </pic:nvPicPr>
+                  <pic:blipFill>
+                    <a:blip r:embed="rId19"/>
+                    <a:stretch>
+                      <a:fillRect/>
+                    </a:stretch>
+                  </pic:blipFill>
+                  <pic:spPr>
+                    <a:xfrm>
+                      <a:off x="0" y="0"/>
+                      <a:ext cx="2743200" cy="666750"/>
+                    </a:xfrm>
+                    <a:prstGeom prst="rect">
+                      <a:avLst/>
+                    </a:prstGeom>
+                  </pic:spPr>
+                </pic:pic>
+              </a:graphicData>
+            </a:graphic>
+          </wp:inline>
+        </w:drawing>
+      </w:r>
     </w:p>
     <w:p>
       <w:pPr>
@@ -2439,7 +2871,7 @@
     <w:charset w:val="CC"/>
     <w:family w:val="swiss"/>
     <w:pitch w:val="variable"/>
-    <w:sig w:usb0="E0002EFF" w:usb1="C000247B" w:usb2="00000009" w:usb3="00000000" w:csb0="000001FF" w:csb1="00000000"/>
+    <w:sig w:usb0="E0002AFF" w:usb1="C000247B" w:usb2="00000009" w:usb3="00000000" w:csb0="000001FF" w:csb1="00000000"/>
   </w:font>
   <w:font w:name="Times New Roman">
     <w:panose1 w:val="02020603050405020304"/>
@@ -2496,6 +2928,7 @@
     <w:rsid w:val="009B047D"/>
     <w:rsid w:val="00C824F3"/>
     <w:rsid w:val="00E36F6A"/>
+    <w:rsid w:val="00EF05FE"/>
   </w:rsids>
   <m:mathPr>
     <m:mathFont m:val="Cambria Math"/>
@@ -3285,7 +3718,7 @@
 </file>
 
 <file path=customXml/itemProps1.xml><?xml version="1.0" encoding="utf-8"?>
-<ds:datastoreItem xmlns:ds="http://schemas.openxmlformats.org/officeDocument/2006/customXml" ds:itemID="{B0C0A043-4279-4D04-A9C3-9E5E644331E3}">
+<ds:datastoreItem xmlns:ds="http://schemas.openxmlformats.org/officeDocument/2006/customXml" ds:itemID="{EEB08714-510D-479A-A479-6D6E45A56F31}">
   <ds:schemaRefs>
     <ds:schemaRef ds:uri="http://schemas.openxmlformats.org/officeDocument/2006/bibliography"/>
   </ds:schemaRefs>

</xml_diff>

<commit_message>
lab 1 doc done
</commit_message>
<xml_diff>
--- a/Отчеты/Лаба 1.docx
+++ b/Отчеты/Лаба 1.docx
@@ -641,15 +641,7 @@
         <w:sdtEndPr/>
         <w:sdtContent>
           <w:r>
-            <w:t xml:space="preserve">Научиться создавать программы с помощью  среды разработки </w:t>
-          </w:r>
-          <w:proofErr w:type="spellStart"/>
-          <w:r>
-            <w:t>Visual</w:t>
-          </w:r>
-          <w:proofErr w:type="spellEnd"/>
-          <w:r>
-            <w:t xml:space="preserve"> Studio.NET</w:t>
+            <w:t>Научиться создавать программы с помощью  среды разработки Visual Studio.NET</w:t>
           </w:r>
         </w:sdtContent>
       </w:sdt>
@@ -754,14 +746,12 @@
       <w:r>
         <w:t xml:space="preserve"> </w:t>
       </w:r>
-      <w:proofErr w:type="spellStart"/>
       <w:r>
         <w:rPr>
           <w:lang w:val="en-US"/>
         </w:rPr>
         <w:t>myName</w:t>
       </w:r>
-      <w:proofErr w:type="spellEnd"/>
       <w:r>
         <w:t>;</w:t>
       </w:r>
@@ -769,50 +759,38 @@
         <w:t xml:space="preserve">, </w:t>
       </w:r>
       <w:r>
-        <w:t xml:space="preserve">написан код запрашивающий имя пользователя. Написан код, считывающий введенное пользователем имя и присваивающий полученное значение строковой переменной </w:t>
-      </w:r>
-      <w:proofErr w:type="spellStart"/>
-      <w:r>
+        <w:t xml:space="preserve">написан код запрашивающий имя пользователя. Написан код, считывающий введенное пользователем имя и присваивающий полученное значение строковой переменной myName. Добавлен код, выводящий на экран строку </w:t>
+      </w:r>
+      <w:r>
+        <w:t>“</w:t>
+      </w:r>
+      <w:r>
+        <w:rPr>
+          <w:lang w:val="en-US"/>
+        </w:rPr>
+        <w:t>Hello</w:t>
+      </w:r>
+      <w:r>
+        <w:t xml:space="preserve"> </w:t>
+      </w:r>
+      <w:r>
+        <w:rPr>
+          <w:lang w:val="en-US"/>
+        </w:rPr>
         <w:t>myName</w:t>
       </w:r>
-      <w:proofErr w:type="spellEnd"/>
-      <w:r>
-        <w:t xml:space="preserve">. Добавлен код, выводящий на экран строку </w:t>
-      </w:r>
-      <w:r>
-        <w:t>“</w:t>
+      <w:r>
+        <w:t>”</w:t>
+      </w:r>
+      <w:r>
+        <w:t xml:space="preserve">, где </w:t>
       </w:r>
       <w:r>
         <w:rPr>
           <w:lang w:val="en-US"/>
         </w:rPr>
-        <w:t>Hello</w:t>
-      </w:r>
-      <w:r>
-        <w:t xml:space="preserve"> </w:t>
-      </w:r>
-      <w:proofErr w:type="spellStart"/>
-      <w:r>
-        <w:rPr>
-          <w:lang w:val="en-US"/>
-        </w:rPr>
         <w:t>myName</w:t>
       </w:r>
-      <w:proofErr w:type="spellEnd"/>
-      <w:r>
-        <w:t>”</w:t>
-      </w:r>
-      <w:r>
-        <w:t xml:space="preserve">, где </w:t>
-      </w:r>
-      <w:proofErr w:type="spellStart"/>
-      <w:r>
-        <w:rPr>
-          <w:lang w:val="en-US"/>
-        </w:rPr>
-        <w:t>myName</w:t>
-      </w:r>
-      <w:proofErr w:type="spellEnd"/>
       <w:r>
         <w:t xml:space="preserve"> </w:t>
       </w:r>
@@ -885,27 +863,14 @@
       <w:r>
         <w:t xml:space="preserve">Рисунок </w:t>
       </w:r>
-      <w:r>
-        <w:fldChar w:fldCharType="begin"/>
-      </w:r>
-      <w:r>
-        <w:instrText xml:space="preserve"> SEQ Рисунок \* ARABIC </w:instrText>
-      </w:r>
-      <w:r>
-        <w:fldChar w:fldCharType="separate"/>
-      </w:r>
-      <w:r>
-        <w:rPr>
-          <w:noProof/>
-        </w:rPr>
-        <w:t>1</w:t>
-      </w:r>
-      <w:r>
-        <w:rPr>
-          <w:noProof/>
-        </w:rPr>
-        <w:fldChar w:fldCharType="end"/>
-      </w:r>
+      <w:fldSimple w:instr=" SEQ Рисунок \* ARABIC ">
+        <w:r>
+          <w:rPr>
+            <w:noProof/>
+          </w:rPr>
+          <w:t>1</w:t>
+        </w:r>
+      </w:fldSimple>
       <w:r>
         <w:t xml:space="preserve"> – код программы упражнение 1</w:t>
       </w:r>
@@ -987,27 +952,14 @@
       <w:r>
         <w:t xml:space="preserve">Рисунок </w:t>
       </w:r>
-      <w:r>
-        <w:fldChar w:fldCharType="begin"/>
-      </w:r>
-      <w:r>
-        <w:instrText xml:space="preserve"> SEQ Рисунок \* ARABIC </w:instrText>
-      </w:r>
-      <w:r>
-        <w:fldChar w:fldCharType="separate"/>
-      </w:r>
-      <w:r>
-        <w:rPr>
-          <w:noProof/>
-        </w:rPr>
-        <w:t>2</w:t>
-      </w:r>
-      <w:r>
-        <w:rPr>
-          <w:noProof/>
-        </w:rPr>
-        <w:fldChar w:fldCharType="end"/>
-      </w:r>
+      <w:fldSimple w:instr=" SEQ Рисунок \* ARABIC ">
+        <w:r>
+          <w:rPr>
+            <w:noProof/>
+          </w:rPr>
+          <w:t>2</w:t>
+        </w:r>
+      </w:fldSimple>
       <w:r>
         <w:t xml:space="preserve"> – компиляция программы</w:t>
       </w:r>
@@ -1066,27 +1018,14 @@
       <w:r>
         <w:t xml:space="preserve">Рисунок </w:t>
       </w:r>
-      <w:r>
-        <w:fldChar w:fldCharType="begin"/>
-      </w:r>
-      <w:r>
-        <w:instrText xml:space="preserve"> SEQ Рисунок \* ARABIC </w:instrText>
-      </w:r>
-      <w:r>
-        <w:fldChar w:fldCharType="separate"/>
-      </w:r>
-      <w:r>
-        <w:rPr>
-          <w:noProof/>
-        </w:rPr>
-        <w:t>3</w:t>
-      </w:r>
-      <w:r>
-        <w:rPr>
-          <w:noProof/>
-        </w:rPr>
-        <w:fldChar w:fldCharType="end"/>
-      </w:r>
+      <w:fldSimple w:instr=" SEQ Рисунок \* ARABIC ">
+        <w:r>
+          <w:rPr>
+            <w:noProof/>
+          </w:rPr>
+          <w:t>3</w:t>
+        </w:r>
+      </w:fldSimple>
       <w:r>
         <w:t xml:space="preserve"> – выполнение программы упражнения 1</w:t>
       </w:r>
@@ -1099,23 +1038,7 @@
         <w:t xml:space="preserve">: </w:t>
       </w:r>
       <w:r>
-        <w:t xml:space="preserve">«Создание программы с помощью среды разработки </w:t>
-      </w:r>
-      <w:proofErr w:type="spellStart"/>
-      <w:r>
-        <w:t>Visual</w:t>
-      </w:r>
-      <w:proofErr w:type="spellEnd"/>
-      <w:r>
-        <w:t xml:space="preserve"> </w:t>
-      </w:r>
-      <w:proofErr w:type="spellStart"/>
-      <w:r>
-        <w:t>Studio</w:t>
-      </w:r>
-      <w:proofErr w:type="spellEnd"/>
-      <w:r>
-        <w:t xml:space="preserve"> .NET». </w:t>
+        <w:t xml:space="preserve">«Создание программы с помощью среды разработки Visual Studio .NET». </w:t>
       </w:r>
       <w:r>
         <w:t>Написан код, запрашивающий имя пользователя и приветствующий его по имени</w:t>
@@ -1184,27 +1107,14 @@
       <w:r>
         <w:t xml:space="preserve">Рисунок </w:t>
       </w:r>
-      <w:r>
-        <w:fldChar w:fldCharType="begin"/>
-      </w:r>
-      <w:r>
-        <w:instrText xml:space="preserve"> SEQ Рисунок \* ARABIC </w:instrText>
-      </w:r>
-      <w:r>
-        <w:fldChar w:fldCharType="separate"/>
-      </w:r>
-      <w:r>
-        <w:rPr>
-          <w:noProof/>
-        </w:rPr>
-        <w:t>4</w:t>
-      </w:r>
-      <w:r>
-        <w:rPr>
-          <w:noProof/>
-        </w:rPr>
-        <w:fldChar w:fldCharType="end"/>
-      </w:r>
+      <w:fldSimple w:instr=" SEQ Рисунок \* ARABIC ">
+        <w:r>
+          <w:rPr>
+            <w:noProof/>
+          </w:rPr>
+          <w:t>4</w:t>
+        </w:r>
+      </w:fldSimple>
       <w:r>
         <w:t xml:space="preserve"> – код программы упражнения 2</w:t>
       </w:r>
@@ -1263,27 +1173,14 @@
       <w:r>
         <w:t xml:space="preserve">Рисунок </w:t>
       </w:r>
-      <w:r>
-        <w:fldChar w:fldCharType="begin"/>
-      </w:r>
-      <w:r>
-        <w:instrText xml:space="preserve"> SEQ Рисунок \* ARABIC </w:instrText>
-      </w:r>
-      <w:r>
-        <w:fldChar w:fldCharType="separate"/>
-      </w:r>
-      <w:r>
-        <w:rPr>
-          <w:noProof/>
-        </w:rPr>
-        <w:t>5</w:t>
-      </w:r>
-      <w:r>
-        <w:rPr>
-          <w:noProof/>
-        </w:rPr>
-        <w:fldChar w:fldCharType="end"/>
-      </w:r>
+      <w:fldSimple w:instr=" SEQ Рисунок \* ARABIC ">
+        <w:r>
+          <w:rPr>
+            <w:noProof/>
+          </w:rPr>
+          <w:t>5</w:t>
+        </w:r>
+      </w:fldSimple>
       <w:r>
         <w:t xml:space="preserve"> – выполнение программы упражнения 2</w:t>
       </w:r>
@@ -1296,23 +1193,7 @@
         <w:t>:</w:t>
       </w:r>
       <w:r>
-        <w:t xml:space="preserve"> «Использование отладчика </w:t>
-      </w:r>
-      <w:proofErr w:type="spellStart"/>
-      <w:r>
-        <w:t>Visual</w:t>
-      </w:r>
-      <w:proofErr w:type="spellEnd"/>
-      <w:r>
-        <w:t xml:space="preserve"> </w:t>
-      </w:r>
-      <w:proofErr w:type="spellStart"/>
-      <w:r>
-        <w:t>Studio</w:t>
-      </w:r>
-      <w:proofErr w:type="spellEnd"/>
-      <w:r>
-        <w:t xml:space="preserve"> .NET». Поставлены точки и запущено пошаговое выполнение на рисунке 6. </w:t>
+        <w:t xml:space="preserve"> «Использование отладчика Visual Studio .NET». Поставлены точки и запущено пошаговое выполнение на рисунке 6. </w:t>
       </w:r>
       <w:r>
         <w:lastRenderedPageBreak/>
@@ -1373,27 +1254,14 @@
       <w:r>
         <w:t xml:space="preserve">Рисунок </w:t>
       </w:r>
-      <w:r>
-        <w:fldChar w:fldCharType="begin"/>
-      </w:r>
-      <w:r>
-        <w:instrText xml:space="preserve"> SEQ Рисунок \* ARABIC </w:instrText>
-      </w:r>
-      <w:r>
-        <w:fldChar w:fldCharType="separate"/>
-      </w:r>
-      <w:r>
-        <w:rPr>
-          <w:noProof/>
-        </w:rPr>
-        <w:t>6</w:t>
-      </w:r>
-      <w:r>
-        <w:rPr>
-          <w:noProof/>
-        </w:rPr>
-        <w:fldChar w:fldCharType="end"/>
-      </w:r>
+      <w:fldSimple w:instr=" SEQ Рисунок \* ARABIC ">
+        <w:r>
+          <w:rPr>
+            <w:noProof/>
+          </w:rPr>
+          <w:t>6</w:t>
+        </w:r>
+      </w:fldSimple>
       <w:r>
         <w:t xml:space="preserve"> – код программы упражнения 3</w:t>
       </w:r>
@@ -1452,38 +1320,23 @@
       <w:r>
         <w:t xml:space="preserve">Рисунок </w:t>
       </w:r>
-      <w:r>
-        <w:fldChar w:fldCharType="begin"/>
-      </w:r>
-      <w:r>
-        <w:instrText xml:space="preserve"> SEQ Рисунок \* ARABIC </w:instrText>
-      </w:r>
-      <w:r>
-        <w:fldChar w:fldCharType="separate"/>
-      </w:r>
-      <w:r>
-        <w:rPr>
-          <w:noProof/>
-        </w:rPr>
-        <w:t>7</w:t>
-      </w:r>
-      <w:r>
-        <w:rPr>
-          <w:noProof/>
-        </w:rPr>
-        <w:fldChar w:fldCharType="end"/>
-      </w:r>
+      <w:fldSimple w:instr=" SEQ Рисунок \* ARABIC ">
+        <w:r>
+          <w:rPr>
+            <w:noProof/>
+          </w:rPr>
+          <w:t>7</w:t>
+        </w:r>
+      </w:fldSimple>
       <w:r>
         <w:t xml:space="preserve"> – значение переменной </w:t>
       </w:r>
-      <w:proofErr w:type="spellStart"/>
       <w:r>
         <w:rPr>
           <w:lang w:val="en-US"/>
         </w:rPr>
         <w:t>myName</w:t>
       </w:r>
-      <w:proofErr w:type="spellEnd"/>
     </w:p>
     <w:p>
       <w:r>
@@ -1578,14 +1431,27 @@
       <w:r>
         <w:t xml:space="preserve">Рисунок </w:t>
       </w:r>
-      <w:fldSimple w:instr=" SEQ Рисунок \* ARABIC ">
-        <w:r>
-          <w:rPr>
-            <w:noProof/>
-          </w:rPr>
-          <w:t>8</w:t>
-        </w:r>
-      </w:fldSimple>
+      <w:r>
+        <w:fldChar w:fldCharType="begin"/>
+      </w:r>
+      <w:r>
+        <w:instrText xml:space="preserve"> SEQ Рисунок \* ARABIC </w:instrText>
+      </w:r>
+      <w:r>
+        <w:fldChar w:fldCharType="separate"/>
+      </w:r>
+      <w:r>
+        <w:rPr>
+          <w:noProof/>
+        </w:rPr>
+        <w:t>8</w:t>
+      </w:r>
+      <w:r>
+        <w:rPr>
+          <w:noProof/>
+        </w:rPr>
+        <w:fldChar w:fldCharType="end"/>
+      </w:r>
       <w:r>
         <w:t xml:space="preserve"> – код программы упражнения 4</w:t>
       </w:r>
@@ -1644,14 +1510,27 @@
       <w:r>
         <w:t xml:space="preserve">Рисунок </w:t>
       </w:r>
-      <w:fldSimple w:instr=" SEQ Рисунок \* ARABIC ">
-        <w:r>
-          <w:rPr>
-            <w:noProof/>
-          </w:rPr>
-          <w:t>9</w:t>
-        </w:r>
-      </w:fldSimple>
+      <w:r>
+        <w:fldChar w:fldCharType="begin"/>
+      </w:r>
+      <w:r>
+        <w:instrText xml:space="preserve"> SEQ Рисунок \* ARABIC </w:instrText>
+      </w:r>
+      <w:r>
+        <w:fldChar w:fldCharType="separate"/>
+      </w:r>
+      <w:r>
+        <w:rPr>
+          <w:noProof/>
+        </w:rPr>
+        <w:t>9</w:t>
+      </w:r>
+      <w:r>
+        <w:rPr>
+          <w:noProof/>
+        </w:rPr>
+        <w:fldChar w:fldCharType="end"/>
+      </w:r>
       <w:r>
         <w:t xml:space="preserve"> – ошибка деления на нуль</w:t>
       </w:r>
@@ -1710,14 +1589,27 @@
       <w:r>
         <w:t xml:space="preserve">Рисунок </w:t>
       </w:r>
-      <w:fldSimple w:instr=" SEQ Рисунок \* ARABIC ">
-        <w:r>
-          <w:rPr>
-            <w:noProof/>
-          </w:rPr>
-          <w:t>10</w:t>
-        </w:r>
-      </w:fldSimple>
+      <w:r>
+        <w:fldChar w:fldCharType="begin"/>
+      </w:r>
+      <w:r>
+        <w:instrText xml:space="preserve"> SEQ Рисунок \* ARABIC </w:instrText>
+      </w:r>
+      <w:r>
+        <w:fldChar w:fldCharType="separate"/>
+      </w:r>
+      <w:r>
+        <w:rPr>
+          <w:noProof/>
+        </w:rPr>
+        <w:t>10</w:t>
+      </w:r>
+      <w:r>
+        <w:rPr>
+          <w:noProof/>
+        </w:rPr>
+        <w:fldChar w:fldCharType="end"/>
+      </w:r>
       <w:r>
         <w:t xml:space="preserve"> – ошибка неверного формата</w:t>
       </w:r>
@@ -1741,16 +1633,15 @@
       <w:r>
         <w:t>.</w:t>
       </w:r>
-      <w:bookmarkStart w:id="0" w:name="_GoBack"/>
-      <w:bookmarkEnd w:id="0"/>
-    </w:p>
-    <w:p>
-      <w:pPr>
+      <w:r>
+        <w:t xml:space="preserve"> Создана программа подсчитывающая площадь равностороннего треугольника, периметр которого известен.</w:t>
+      </w:r>
+    </w:p>
+    <w:p>
+      <w:pPr>
+        <w:keepNext/>
         <w:ind w:firstLine="0"/>
         <w:jc w:val="center"/>
-        <w:rPr>
-          <w:lang w:val="en-US"/>
-        </w:rPr>
       </w:pPr>
       <w:r>
         <w:rPr>
@@ -1796,11 +1687,31 @@
     </w:p>
     <w:p>
       <w:pPr>
+        <w:pStyle w:val="aa"/>
+        <w:rPr>
+          <w:lang w:val="en-US"/>
+        </w:rPr>
+      </w:pPr>
+      <w:r>
+        <w:t xml:space="preserve">Рисунок </w:t>
+      </w:r>
+      <w:fldSimple w:instr=" SEQ Рисунок \* ARABIC ">
+        <w:r>
+          <w:rPr>
+            <w:noProof/>
+          </w:rPr>
+          <w:t>11</w:t>
+        </w:r>
+      </w:fldSimple>
+      <w:r>
+        <w:t xml:space="preserve"> – код программы упражнения 5</w:t>
+      </w:r>
+    </w:p>
+    <w:p>
+      <w:pPr>
+        <w:keepNext/>
         <w:ind w:firstLine="0"/>
         <w:jc w:val="center"/>
-        <w:rPr>
-          <w:lang w:val="en-US"/>
-        </w:rPr>
       </w:pPr>
       <w:r>
         <w:rPr>
@@ -1845,6 +1756,25 @@
     </w:p>
     <w:p>
       <w:pPr>
+        <w:pStyle w:val="aa"/>
+      </w:pPr>
+      <w:r>
+        <w:t xml:space="preserve">Рисунок </w:t>
+      </w:r>
+      <w:fldSimple w:instr=" SEQ Рисунок \* ARABIC ">
+        <w:r>
+          <w:rPr>
+            <w:noProof/>
+          </w:rPr>
+          <w:t>12</w:t>
+        </w:r>
+      </w:fldSimple>
+      <w:r>
+        <w:t xml:space="preserve"> – выполнение программы упражнения 5</w:t>
+      </w:r>
+    </w:p>
+    <w:p>
+      <w:pPr>
         <w:spacing w:after="240" w:line="240" w:lineRule="auto"/>
         <w:rPr>
           <w:rFonts w:cs="Times New Roman"/>
@@ -1862,39 +1792,38 @@
       </w:r>
     </w:p>
     <w:p>
-      <w:pPr>
-        <w:tabs>
-          <w:tab w:val="left" w:pos="4095"/>
-        </w:tabs>
-        <w:spacing w:after="600" w:line="240" w:lineRule="auto"/>
-        <w:rPr>
-          <w:rFonts w:cs="Times New Roman"/>
-          <w:szCs w:val="24"/>
-        </w:rPr>
-      </w:pPr>
-      <w:sdt>
-        <w:sdtPr>
-          <w:rPr>
-            <w:rFonts w:cs="Times New Roman"/>
-            <w:szCs w:val="24"/>
-          </w:rPr>
-          <w:id w:val="-444846683"/>
-          <w:placeholder>
-            <w:docPart w:val="2DD4C35EE6144FCBBE03E6FEEBA34851"/>
-          </w:placeholder>
-          <w:showingPlcHdr/>
-        </w:sdtPr>
-        <w:sdtEndPr/>
-        <w:sdtContent>
-          <w:r>
-            <w:rPr>
-              <w:rFonts w:cs="Times New Roman"/>
-              <w:szCs w:val="24"/>
-            </w:rPr>
-            <w:t>Напишите здесь вывод</w:t>
-          </w:r>
-        </w:sdtContent>
-      </w:sdt>
+      <w:r>
+        <w:t xml:space="preserve">В ходе выполнения лабораторной работы, были приобретены навыки создания программ с помощью среды разработки </w:t>
+      </w:r>
+      <w:r>
+        <w:rPr>
+          <w:lang w:val="en-US"/>
+        </w:rPr>
+        <w:t>Visual</w:t>
+      </w:r>
+      <w:r>
+        <w:t xml:space="preserve"> </w:t>
+      </w:r>
+      <w:r>
+        <w:rPr>
+          <w:lang w:val="en-US"/>
+        </w:rPr>
+        <w:t>Studio</w:t>
+      </w:r>
+      <w:r>
+        <w:t>.</w:t>
+      </w:r>
+      <w:r>
+        <w:rPr>
+          <w:lang w:val="en-US"/>
+        </w:rPr>
+        <w:t>NET</w:t>
+      </w:r>
+      <w:bookmarkStart w:id="0" w:name="_GoBack"/>
+      <w:bookmarkEnd w:id="0"/>
+      <w:r>
+        <w:t xml:space="preserve"> </w:t>
+      </w:r>
     </w:p>
     <w:p>
       <w:pPr>
@@ -2769,37 +2698,6 @@
     </w:docPart>
     <w:docPart>
       <w:docPartPr>
-        <w:name w:val="2DD4C35EE6144FCBBE03E6FEEBA34851"/>
-        <w:category>
-          <w:name w:val="Общие"/>
-          <w:gallery w:val="placeholder"/>
-        </w:category>
-        <w:types>
-          <w:type w:val="bbPlcHdr"/>
-        </w:types>
-        <w:behaviors>
-          <w:behavior w:val="content"/>
-        </w:behaviors>
-        <w:guid w:val="{4A2FB3E3-9053-42BA-A96A-49B472BE6A35}"/>
-      </w:docPartPr>
-      <w:docPartBody>
-        <w:p>
-          <w:pPr>
-            <w:pStyle w:val="2DD4C35EE6144FCBBE03E6FEEBA34851"/>
-          </w:pPr>
-          <w:r>
-            <w:rPr>
-              <w:rFonts w:cstheme="minorHAnsi"/>
-              <w:sz w:val="24"/>
-              <w:szCs w:val="24"/>
-            </w:rPr>
-            <w:t>Напишите здесь вывод</w:t>
-          </w:r>
-        </w:p>
-      </w:docPartBody>
-    </w:docPart>
-    <w:docPart>
-      <w:docPartPr>
         <w:name w:val="5CA3D0B20404434F8F722D6183182B55"/>
         <w:category>
           <w:name w:val="Общие"/>
@@ -2922,6 +2820,7 @@
     <w:rsidRoot w:val="002D223B"/>
     <w:rsid w:val="00234EBD"/>
     <w:rsid w:val="002D223B"/>
+    <w:rsid w:val="00614F49"/>
     <w:rsid w:val="00635A2E"/>
     <w:rsid w:val="00743B75"/>
     <w:rsid w:val="00994433"/>
@@ -3718,7 +3617,7 @@
 </file>
 
 <file path=customXml/itemProps1.xml><?xml version="1.0" encoding="utf-8"?>
-<ds:datastoreItem xmlns:ds="http://schemas.openxmlformats.org/officeDocument/2006/customXml" ds:itemID="{EEB08714-510D-479A-A479-6D6E45A56F31}">
+<ds:datastoreItem xmlns:ds="http://schemas.openxmlformats.org/officeDocument/2006/customXml" ds:itemID="{F8B0F244-A127-412B-9734-7F6381C155E0}">
   <ds:schemaRefs>
     <ds:schemaRef ds:uri="http://schemas.openxmlformats.org/officeDocument/2006/bibliography"/>
   </ds:schemaRefs>

</xml_diff>